<commit_message>
réduction taille des graphiques
</commit_message>
<xml_diff>
--- a/T3/T3.docx
+++ b/T3/T3.docx
@@ -4,12 +4,7 @@
   <w:body>
     <w:p>
       <w:r>
-        <w:t xml:space="preserve">3. </w:t>
-      </w:r>
-    </w:p>
-    <w:p>
-      <w:r>
-        <w:t>NCLOC et WMC :</w:t>
+        <w:t>3. NCLOC et WMC :</w:t>
       </w:r>
     </w:p>
     <w:p>
@@ -18,9 +13,9 @@
           <w:noProof/>
         </w:rPr>
         <w:drawing>
-          <wp:inline distT="0" distB="0" distL="0" distR="0" wp14:anchorId="303177A0" wp14:editId="725A5020">
-            <wp:extent cx="6310008" cy="3035029"/>
-            <wp:effectExtent l="0" t="0" r="14605" b="13335"/>
+          <wp:inline distT="0" distB="0" distL="0" distR="0" wp14:anchorId="303177A0" wp14:editId="796C3C12">
+            <wp:extent cx="6309995" cy="2075234"/>
+            <wp:effectExtent l="0" t="0" r="14605" b="1270"/>
             <wp:docPr id="1" name="Graphique 1">
               <a:extLst xmlns:a="http://schemas.openxmlformats.org/drawingml/2006/main">
                 <a:ext uri="{FF2B5EF4-FFF2-40B4-BE49-F238E27FC236}">
@@ -40,22 +35,37 @@
     </w:p>
     <w:p>
       <w:r>
-        <w:t>À partir de ce graphique, on peut observe une certaine corrélation entre les données. Autrement dit, ce graphique semble significatif : il montre l</w:t>
+        <w:t xml:space="preserve">À partir de ce graphique, on peut </w:t>
       </w:r>
       <w:r>
-        <w:t xml:space="preserve">a métrique de complexité </w:t>
+        <w:t>observer</w:t>
       </w:r>
       <w:r>
-        <w:t>« </w:t>
+        <w:t xml:space="preserve"> une certaine corrélation entre les données. Autrement dit, ce graphique semble significatif : il montre</w:t>
       </w:r>
       <w:r>
-        <w:t>Weighed Methods per Class</w:t>
+        <w:t xml:space="preserve"> que</w:t>
       </w:r>
       <w:r>
-        <w:t xml:space="preserve"> » est en corrélation direct avec le nombre de lignes de code. Autrement dit, plus il y a de ligne de code, plus la classe sera complexe!</w:t>
+        <w:t xml:space="preserve"> la métrique de complexité « </w:t>
       </w:r>
-    </w:p>
-    <w:p>
+      <w:proofErr w:type="spellStart"/>
+      <w:r>
+        <w:t>Weighed</w:t>
+      </w:r>
+      <w:proofErr w:type="spellEnd"/>
+      <w:r>
+        <w:t xml:space="preserve"> Methods per Class » </w:t>
+      </w:r>
+      <w:r>
+        <w:t>semble être</w:t>
+      </w:r>
+      <w:r>
+        <w:t xml:space="preserve"> en corrélation direct avec le nombre de lignes de code. Autrement dit, plus il y a de ligne de code, plus la classe sera complexe!</w:t>
+      </w:r>
+      <w:r>
+        <w:t xml:space="preserve"> </w:t>
+      </w:r>
       <w:r>
         <w:t>Le deuxième graphique nous montre la même chose</w:t>
       </w:r>
@@ -63,7 +73,7 @@
         <w:t xml:space="preserve"> (données triées du plus petit au plus grand selon NCLOC)</w:t>
       </w:r>
       <w:r>
-        <w:t xml:space="preserve"> :</w:t>
+        <w:t> :</w:t>
       </w:r>
     </w:p>
     <w:p>
@@ -72,9 +82,9 @@
           <w:noProof/>
         </w:rPr>
         <w:drawing>
-          <wp:inline distT="0" distB="0" distL="0" distR="0" wp14:anchorId="0C697E02" wp14:editId="0EB0A5F6">
-            <wp:extent cx="6335949" cy="3002280"/>
-            <wp:effectExtent l="0" t="0" r="8255" b="7620"/>
+          <wp:inline distT="0" distB="0" distL="0" distR="0" wp14:anchorId="0C697E02" wp14:editId="2B0D5947">
+            <wp:extent cx="6335395" cy="2159540"/>
+            <wp:effectExtent l="0" t="0" r="8255" b="12700"/>
             <wp:docPr id="4" name="Graphique 4">
               <a:extLst xmlns:a="http://schemas.openxmlformats.org/drawingml/2006/main">
                 <a:ext uri="{FF2B5EF4-FFF2-40B4-BE49-F238E27FC236}">
@@ -94,7 +104,6 @@
     </w:p>
     <w:p>
       <w:r>
-        <w:lastRenderedPageBreak/>
         <w:t>DCP et WMC :</w:t>
       </w:r>
     </w:p>
@@ -104,9 +113,9 @@
           <w:noProof/>
         </w:rPr>
         <w:drawing>
-          <wp:inline distT="0" distB="0" distL="0" distR="0" wp14:anchorId="25B7D318" wp14:editId="66B463C9">
-            <wp:extent cx="6478270" cy="2905327"/>
-            <wp:effectExtent l="0" t="0" r="17780" b="9525"/>
+          <wp:inline distT="0" distB="0" distL="0" distR="0" wp14:anchorId="25B7D318" wp14:editId="6B92E894">
+            <wp:extent cx="6478270" cy="2133600"/>
+            <wp:effectExtent l="0" t="0" r="17780" b="0"/>
             <wp:docPr id="5" name="Graphique 5">
               <a:extLst xmlns:a="http://schemas.openxmlformats.org/drawingml/2006/main">
                 <a:ext uri="{FF2B5EF4-FFF2-40B4-BE49-F238E27FC236}">
@@ -126,12 +135,21 @@
     </w:p>
     <w:p>
       <w:r>
-        <w:t>Ici, c’est un peu moins clair, à première vue. On remarque quand même une tendance : plus la densité de commentaire est haute, moins la classe semble complexe. Cependant, les données ne sont pas très significatives. Autrement dit, la corrélation étant assez faible, il y a de bonnes chances qu’il n’y pas de lien significatif fort entre les deux mesures.</w:t>
+        <w:lastRenderedPageBreak/>
+        <w:t xml:space="preserve">Ici, c’est un peu moins clair, à première vue. On remarque quand même une tendance : plus la densité de commentaire est haute, moins la classe semble complexe. Cependant, les données ne sont pas très significatives. Autrement dit, la corrélation étant assez faible, il y a de bonnes chances qu’il n’y pas de lien significatif fort entre les deux </w:t>
       </w:r>
-    </w:p>
-    <w:p>
+      <w:proofErr w:type="spellStart"/>
+      <w:proofErr w:type="gramStart"/>
       <w:r>
-        <w:t>On remarque sensiblement la même chose dans le deuxième graphique (données triées selon DCP, du plus petit au plus grand) :</w:t>
+        <w:t>mesures.</w:t>
+      </w:r>
+      <w:r>
+        <w:t>On</w:t>
+      </w:r>
+      <w:proofErr w:type="spellEnd"/>
+      <w:proofErr w:type="gramEnd"/>
+      <w:r>
+        <w:t xml:space="preserve"> remarque sensiblement la même chose dans le deuxième graphique (données triées selon DCP, du plus petit au plus grand) :</w:t>
       </w:r>
     </w:p>
     <w:p>
@@ -140,9 +158,9 @@
           <w:noProof/>
         </w:rPr>
         <w:drawing>
-          <wp:inline distT="0" distB="0" distL="0" distR="0" wp14:anchorId="7E0D86CD" wp14:editId="0881B4FC">
-            <wp:extent cx="6575425" cy="3592749"/>
-            <wp:effectExtent l="0" t="0" r="15875" b="8255"/>
+          <wp:inline distT="0" distB="0" distL="0" distR="0" wp14:anchorId="7E0D86CD" wp14:editId="1C73EA90">
+            <wp:extent cx="6575425" cy="2509737"/>
+            <wp:effectExtent l="0" t="0" r="15875" b="5080"/>
             <wp:docPr id="6" name="Graphique 6">
               <a:extLst xmlns:a="http://schemas.openxmlformats.org/drawingml/2006/main">
                 <a:ext uri="{FF2B5EF4-FFF2-40B4-BE49-F238E27FC236}">
@@ -161,23 +179,27 @@
       </w:r>
     </w:p>
     <w:p>
+      <w:proofErr w:type="spellStart"/>
       <w:r>
-        <w:lastRenderedPageBreak/>
-        <w:t>NOCom et WMC :</w:t>
+        <w:t>NOCom</w:t>
       </w:r>
-    </w:p>
-    <w:p>
+      <w:proofErr w:type="spellEnd"/>
+      <w:r>
+        <w:t xml:space="preserve"> et WMC :</w:t>
+      </w:r>
       <w:r>
         <w:t xml:space="preserve"> </w:t>
       </w:r>
+      <w:bookmarkStart w:id="0" w:name="_GoBack"/>
+      <w:bookmarkEnd w:id="0"/>
       <w:r>
         <w:rPr>
           <w:noProof/>
         </w:rPr>
         <w:drawing>
-          <wp:inline distT="0" distB="0" distL="0" distR="0" wp14:anchorId="21FE53E9" wp14:editId="452E199B">
-            <wp:extent cx="6478621" cy="2840476"/>
-            <wp:effectExtent l="0" t="0" r="17780" b="17145"/>
+          <wp:inline distT="0" distB="0" distL="0" distR="0" wp14:anchorId="21FE53E9" wp14:editId="2B5BBD2A">
+            <wp:extent cx="6478270" cy="2140085"/>
+            <wp:effectExtent l="0" t="0" r="17780" b="12700"/>
             <wp:docPr id="7" name="Graphique 7">
               <a:extLst xmlns:a="http://schemas.openxmlformats.org/drawingml/2006/main">
                 <a:ext uri="{FF2B5EF4-FFF2-40B4-BE49-F238E27FC236}">
@@ -201,9 +223,9 @@
           <w:noProof/>
         </w:rPr>
         <w:drawing>
-          <wp:inline distT="0" distB="0" distL="0" distR="0" wp14:anchorId="7CB3C9FB" wp14:editId="136743A5">
-            <wp:extent cx="6465651" cy="3628390"/>
-            <wp:effectExtent l="0" t="0" r="11430" b="10160"/>
+          <wp:inline distT="0" distB="0" distL="0" distR="0" wp14:anchorId="7CB3C9FB" wp14:editId="6EDB1BA2">
+            <wp:extent cx="6465570" cy="2114145"/>
+            <wp:effectExtent l="0" t="0" r="11430" b="635"/>
             <wp:docPr id="8" name="Graphique 8">
               <a:extLst xmlns:a="http://schemas.openxmlformats.org/drawingml/2006/main">
                 <a:ext uri="{FF2B5EF4-FFF2-40B4-BE49-F238E27FC236}">
@@ -223,24 +245,16 @@
     </w:p>
     <w:p>
       <w:r>
+        <w:lastRenderedPageBreak/>
         <w:t xml:space="preserve">Ici, à l’aide des deux graphiques, on remarque une corrélation moyennement forte suggérant que plus il </w:t>
       </w:r>
       <w:r>
-        <w:t xml:space="preserve">y a de « commit » dans l’historique Git de la classe, plus celle-ci aura tendance à être complexe. Sans entrer dans les détails, il est naturel de penser que cette corrélation puisse être vrai. En effet, normalement, quand on « commit » c’est car on a modifié l’original, soit en </w:t>
-      </w:r>
-      <w:r>
-        <w:lastRenderedPageBreak/>
-        <w:t>optimisant ou en corrigeant des problèmes, soit en ajoutant des fonctionnalités. Cependant, on ne peut rien conclure directement à partir de ces graphiques et de la corrélation</w:t>
-      </w:r>
-      <w:bookmarkStart w:id="0" w:name="_GoBack"/>
-      <w:bookmarkEnd w:id="0"/>
-      <w:r>
-        <w:t xml:space="preserve"> observée.</w:t>
+        <w:t>y a de « commit » dans l’historique Git de la classe, plus celle-ci aura tendance à être complexe. Sans entrer dans les détails, il est naturel de penser que cette corrélation puisse être vrai. En effet, normalement, quand on « commit » c’est car on a modifié l’original, soit en optimisant ou en corrigeant des problèmes, soit en ajoutant des fonctionnalités. Cependant, on ne peut rien conclure directement à partir de ces graphiques et de la corrélation observée.</w:t>
       </w:r>
     </w:p>
     <w:sectPr>
       <w:pgSz w:w="12240" w:h="15840"/>
-      <w:pgMar w:top="1440" w:right="1800" w:bottom="1440" w:left="1800" w:header="708" w:footer="708" w:gutter="0"/>
+      <w:pgMar w:top="1440" w:right="758" w:bottom="1440" w:left="1800" w:header="708" w:footer="708" w:gutter="0"/>
       <w:cols w:space="708"/>
       <w:docGrid w:linePitch="360"/>
     </w:sectPr>
@@ -25726,7 +25740,17 @@
     </c:title>
     <c:autoTitleDeleted val="0"/>
     <c:plotArea>
-      <c:layout/>
+      <c:layout>
+        <c:manualLayout>
+          <c:layoutTarget val="inner"/>
+          <c:xMode val="edge"/>
+          <c:yMode val="edge"/>
+          <c:x val="0.10289984826195883"/>
+          <c:y val="0.14348312094790969"/>
+          <c:w val="0.86659632895819405"/>
+          <c:h val="0.7393470182424382"/>
+        </c:manualLayout>
+      </c:layout>
       <c:scatterChart>
         <c:scatterStyle val="lineMarker"/>
         <c:varyColors val="0"/>

</xml_diff>